<commit_message>
tidies up code for analyses and continued with manuscript
</commit_message>
<xml_diff>
--- a/results/QualSyst/Bullock_A_2021.docx
+++ b/results/QualSyst/Bullock_A_2021.docx
@@ -1,6 +1,6 @@
 
 <file path=word/document.xml><?xml version="1.0" encoding="utf-8"?>
-<w:document xmlns:wpc="http://schemas.microsoft.com/office/word/2010/wordprocessingCanvas" xmlns:cx="http://schemas.microsoft.com/office/drawing/2014/chartex" xmlns:cx1="http://schemas.microsoft.com/office/drawing/2015/9/8/chartex" xmlns:cx2="http://schemas.microsoft.com/office/drawing/2015/10/21/chartex" xmlns:cx3="http://schemas.microsoft.com/office/drawing/2016/5/9/chartex" xmlns:cx4="http://schemas.microsoft.com/office/drawing/2016/5/10/chartex" xmlns:cx5="http://schemas.microsoft.com/office/drawing/2016/5/11/chartex" xmlns:cx6="http://schemas.microsoft.com/office/drawing/2016/5/12/chartex" xmlns:cx7="http://schemas.microsoft.com/office/drawing/2016/5/13/chartex" xmlns:cx8="http://schemas.microsoft.com/office/drawing/2016/5/14/chartex" xmlns:mc="http://schemas.openxmlformats.org/markup-compatibility/2006" xmlns:aink="http://schemas.microsoft.com/office/drawing/2016/ink" xmlns:am3d="http://schemas.microsoft.com/office/drawing/2017/model3d" xmlns:o="urn:schemas-microsoft-com:office:office" xmlns:r="http://schemas.openxmlformats.org/officeDocument/2006/relationships" xmlns:m="http://schemas.openxmlformats.org/officeDocument/2006/math" xmlns:v="urn:schemas-microsoft-com:vml" xmlns:wp14="http://schemas.microsoft.com/office/word/2010/wordprocessingDrawing" xmlns:wp="http://schemas.openxmlformats.org/drawingml/2006/wordprocessingDrawing" xmlns:w10="urn:schemas-microsoft-com:office:word" xmlns:w="http://schemas.openxmlformats.org/wordprocessingml/2006/main" xmlns:w14="http://schemas.microsoft.com/office/word/2010/wordml" xmlns:w15="http://schemas.microsoft.com/office/word/2012/wordml" xmlns:w16cex="http://schemas.microsoft.com/office/word/2018/wordml/cex" xmlns:w16cid="http://schemas.microsoft.com/office/word/2016/wordml/cid" xmlns:w16="http://schemas.microsoft.com/office/word/2018/wordml" xmlns:w16sdtdh="http://schemas.microsoft.com/office/word/2020/wordml/sdtdatahash" xmlns:w16se="http://schemas.microsoft.com/office/word/2015/wordml/symex" xmlns:wpg="http://schemas.microsoft.com/office/word/2010/wordprocessingGroup" xmlns:wpi="http://schemas.microsoft.com/office/word/2010/wordprocessingInk" xmlns:wne="http://schemas.microsoft.com/office/word/2006/wordml" xmlns:wps="http://schemas.microsoft.com/office/word/2010/wordprocessingShape" mc:Ignorable="w14 w15 w16se w16cid w16 w16cex w16sdtdh wp14">
+<w:document xmlns:wpc="http://schemas.microsoft.com/office/word/2010/wordprocessingCanvas" xmlns:cx="http://schemas.microsoft.com/office/drawing/2014/chartex" xmlns:cx1="http://schemas.microsoft.com/office/drawing/2015/9/8/chartex" xmlns:cx2="http://schemas.microsoft.com/office/drawing/2015/10/21/chartex" xmlns:cx3="http://schemas.microsoft.com/office/drawing/2016/5/9/chartex" xmlns:cx4="http://schemas.microsoft.com/office/drawing/2016/5/10/chartex" xmlns:cx5="http://schemas.microsoft.com/office/drawing/2016/5/11/chartex" xmlns:cx6="http://schemas.microsoft.com/office/drawing/2016/5/12/chartex" xmlns:cx7="http://schemas.microsoft.com/office/drawing/2016/5/13/chartex" xmlns:cx8="http://schemas.microsoft.com/office/drawing/2016/5/14/chartex" xmlns:mc="http://schemas.openxmlformats.org/markup-compatibility/2006" xmlns:aink="http://schemas.microsoft.com/office/drawing/2016/ink" xmlns:am3d="http://schemas.microsoft.com/office/drawing/2017/model3d" xmlns:o="urn:schemas-microsoft-com:office:office" xmlns:r="http://schemas.openxmlformats.org/officeDocument/2006/relationships" xmlns:m="http://schemas.openxmlformats.org/officeDocument/2006/math" xmlns:v="urn:schemas-microsoft-com:vml" xmlns:wp14="http://schemas.microsoft.com/office/word/2010/wordprocessingDrawing" xmlns:wp="http://schemas.openxmlformats.org/drawingml/2006/wordprocessingDrawing" xmlns:w10="urn:schemas-microsoft-com:office:word" xmlns:w="http://schemas.openxmlformats.org/wordprocessingml/2006/main" xmlns:w14="http://schemas.microsoft.com/office/word/2010/wordml" xmlns:w15="http://schemas.microsoft.com/office/word/2012/wordml" xmlns:w16cid="http://schemas.microsoft.com/office/word/2016/wordml/cid" xmlns:w16se="http://schemas.microsoft.com/office/word/2015/wordml/symex" xmlns:wpg="http://schemas.microsoft.com/office/word/2010/wordprocessingGroup" xmlns:wpi="http://schemas.microsoft.com/office/word/2010/wordprocessingInk" xmlns:wne="http://schemas.microsoft.com/office/word/2006/wordml" xmlns:wps="http://schemas.microsoft.com/office/word/2010/wordprocessingShape" mc:Ignorable="w14 w15 w16se w16cid wp14">
   <w:body>
     <w:p>
       <w:pPr>
@@ -40,6 +40,7 @@
           <w:szCs w:val="30"/>
         </w:rPr>
       </w:pPr>
+      <w:proofErr w:type="spellStart"/>
       <w:r>
         <w:rPr>
           <w:rFonts w:ascii="Helvetica" w:hAnsi="Helvetica" w:cs="Times"/>
@@ -48,7 +49,40 @@
           <w:color w:val="1B1718"/>
           <w:szCs w:val="30"/>
         </w:rPr>
-        <w:t xml:space="preserve">QualSyst (Standard Quality Assessment Criteria For Evaluating Primary Research Papers) </w:t>
+        <w:t>QualSyst</w:t>
+      </w:r>
+      <w:proofErr w:type="spellEnd"/>
+      <w:r>
+        <w:rPr>
+          <w:rFonts w:ascii="Helvetica" w:hAnsi="Helvetica" w:cs="Times"/>
+          <w:b/>
+          <w:bCs/>
+          <w:color w:val="1B1718"/>
+          <w:szCs w:val="30"/>
+        </w:rPr>
+        <w:t xml:space="preserve"> (Standard Quality Assessment Criteria </w:t>
+      </w:r>
+      <w:proofErr w:type="gramStart"/>
+      <w:r>
+        <w:rPr>
+          <w:rFonts w:ascii="Helvetica" w:hAnsi="Helvetica" w:cs="Times"/>
+          <w:b/>
+          <w:bCs/>
+          <w:color w:val="1B1718"/>
+          <w:szCs w:val="30"/>
+        </w:rPr>
+        <w:t>For</w:t>
+      </w:r>
+      <w:proofErr w:type="gramEnd"/>
+      <w:r>
+        <w:rPr>
+          <w:rFonts w:ascii="Helvetica" w:hAnsi="Helvetica" w:cs="Times"/>
+          <w:b/>
+          <w:bCs/>
+          <w:color w:val="1B1718"/>
+          <w:szCs w:val="30"/>
+        </w:rPr>
+        <w:t xml:space="preserve"> Evaluating Primary Research Papers) </w:t>
       </w:r>
     </w:p>
     <w:p>
@@ -116,8 +150,18 @@
           <w:sz w:val="22"/>
           <w:szCs w:val="22"/>
         </w:rPr>
-        <w:t xml:space="preserve"> Felicitas Mügge</w:t>
+        <w:t xml:space="preserve"> Felicitas </w:t>
       </w:r>
+      <w:proofErr w:type="spellStart"/>
+      <w:r>
+        <w:rPr>
+          <w:rFonts w:ascii="Helvetica" w:hAnsi="Helvetica"/>
+          <w:sz w:val="22"/>
+          <w:szCs w:val="22"/>
+        </w:rPr>
+        <w:t>Mügge</w:t>
+      </w:r>
+      <w:proofErr w:type="spellEnd"/>
     </w:p>
     <w:p>
       <w:pPr>
@@ -325,13 +369,23 @@
               </w:rPr>
               <w:t xml:space="preserve"> </w:t>
             </w:r>
+            <w:proofErr w:type="spellStart"/>
             <w:r>
               <w:rPr>
                 <w:rFonts w:ascii="Helvetica" w:hAnsi="Helvetica"/>
                 <w:sz w:val="22"/>
                 <w:szCs w:val="22"/>
               </w:rPr>
-              <w:t>Zuranolone as an oral adjunct to treatment of Parkinsonian tremor: A phase 2, open-label study</w:t>
+              <w:t>Zuranolone</w:t>
+            </w:r>
+            <w:proofErr w:type="spellEnd"/>
+            <w:r>
+              <w:rPr>
+                <w:rFonts w:ascii="Helvetica" w:hAnsi="Helvetica"/>
+                <w:sz w:val="22"/>
+                <w:szCs w:val="22"/>
+              </w:rPr>
+              <w:t xml:space="preserve"> as an oral adjunct to treatment of Parkinsonian tremor: A phase 2, open-label study</w:t>
             </w:r>
           </w:p>
         </w:tc>
@@ -407,6 +461,7 @@
                 <w:lang w:val="de-DE"/>
               </w:rPr>
             </w:pPr>
+            <w:proofErr w:type="spellStart"/>
             <w:r>
               <w:rPr>
                 <w:rFonts w:ascii="Helvetica" w:hAnsi="Helvetica" w:cs="Times"/>
@@ -419,6 +474,7 @@
               </w:rPr>
               <w:t>Criteria</w:t>
             </w:r>
+            <w:proofErr w:type="spellEnd"/>
           </w:p>
         </w:tc>
         <w:tc>
@@ -512,17 +568,31 @@
                 <w:lang w:val="de-DE"/>
               </w:rPr>
             </w:pPr>
-            <w:r>
-              <w:rPr>
-                <w:rFonts w:ascii="Helvetica" w:hAnsi="Helvetica" w:cs="Times"/>
-                <w:b/>
-                <w:bCs/>
-                <w:color w:val="1B1718"/>
-                <w:sz w:val="22"/>
-                <w:szCs w:val="22"/>
-                <w:lang w:val="de-DE"/>
-              </w:rPr>
-              <w:t>No (0)</w:t>
+            <w:proofErr w:type="spellStart"/>
+            <w:r>
+              <w:rPr>
+                <w:rFonts w:ascii="Helvetica" w:hAnsi="Helvetica" w:cs="Times"/>
+                <w:b/>
+                <w:bCs/>
+                <w:color w:val="1B1718"/>
+                <w:sz w:val="22"/>
+                <w:szCs w:val="22"/>
+                <w:lang w:val="de-DE"/>
+              </w:rPr>
+              <w:t>No</w:t>
+            </w:r>
+            <w:proofErr w:type="spellEnd"/>
+            <w:r>
+              <w:rPr>
+                <w:rFonts w:ascii="Helvetica" w:hAnsi="Helvetica" w:cs="Times"/>
+                <w:b/>
+                <w:bCs/>
+                <w:color w:val="1B1718"/>
+                <w:sz w:val="22"/>
+                <w:szCs w:val="22"/>
+                <w:lang w:val="de-DE"/>
+              </w:rPr>
+              <w:t xml:space="preserve"> (0)</w:t>
             </w:r>
           </w:p>
         </w:tc>
@@ -627,7 +697,73 @@
                 <w:szCs w:val="22"/>
                 <w:lang w:val="de-DE"/>
               </w:rPr>
-              <w:t>Question / objective sufficiently described?</w:t>
+              <w:t xml:space="preserve">Question / </w:t>
+            </w:r>
+            <w:proofErr w:type="spellStart"/>
+            <w:r>
+              <w:rPr>
+                <w:rFonts w:ascii="Helvetica" w:hAnsi="Helvetica" w:cs="Times"/>
+                <w:color w:val="1B1718"/>
+                <w:sz w:val="22"/>
+                <w:szCs w:val="22"/>
+                <w:lang w:val="de-DE"/>
+              </w:rPr>
+              <w:t>objective</w:t>
+            </w:r>
+            <w:proofErr w:type="spellEnd"/>
+            <w:r>
+              <w:rPr>
+                <w:rFonts w:ascii="Helvetica" w:hAnsi="Helvetica" w:cs="Times"/>
+                <w:color w:val="1B1718"/>
+                <w:sz w:val="22"/>
+                <w:szCs w:val="22"/>
+                <w:lang w:val="de-DE"/>
+              </w:rPr>
+              <w:t xml:space="preserve"> </w:t>
+            </w:r>
+            <w:proofErr w:type="spellStart"/>
+            <w:r>
+              <w:rPr>
+                <w:rFonts w:ascii="Helvetica" w:hAnsi="Helvetica" w:cs="Times"/>
+                <w:color w:val="1B1718"/>
+                <w:sz w:val="22"/>
+                <w:szCs w:val="22"/>
+                <w:lang w:val="de-DE"/>
+              </w:rPr>
+              <w:t>sufficiently</w:t>
+            </w:r>
+            <w:proofErr w:type="spellEnd"/>
+            <w:r>
+              <w:rPr>
+                <w:rFonts w:ascii="Helvetica" w:hAnsi="Helvetica" w:cs="Times"/>
+                <w:color w:val="1B1718"/>
+                <w:sz w:val="22"/>
+                <w:szCs w:val="22"/>
+                <w:lang w:val="de-DE"/>
+              </w:rPr>
+              <w:t xml:space="preserve"> </w:t>
+            </w:r>
+            <w:proofErr w:type="spellStart"/>
+            <w:r>
+              <w:rPr>
+                <w:rFonts w:ascii="Helvetica" w:hAnsi="Helvetica" w:cs="Times"/>
+                <w:color w:val="1B1718"/>
+                <w:sz w:val="22"/>
+                <w:szCs w:val="22"/>
+                <w:lang w:val="de-DE"/>
+              </w:rPr>
+              <w:t>described</w:t>
+            </w:r>
+            <w:proofErr w:type="spellEnd"/>
+            <w:r>
+              <w:rPr>
+                <w:rFonts w:ascii="Helvetica" w:hAnsi="Helvetica" w:cs="Times"/>
+                <w:color w:val="1B1718"/>
+                <w:sz w:val="22"/>
+                <w:szCs w:val="22"/>
+                <w:lang w:val="de-DE"/>
+              </w:rPr>
+              <w:t>?</w:t>
             </w:r>
           </w:p>
         </w:tc>
@@ -652,18 +788,6 @@
                 <w:lang w:val="de-DE"/>
               </w:rPr>
             </w:pPr>
-            <w:r>
-              <w:rPr>
-                <w:rFonts w:ascii="Helvetica" w:hAnsi="Helvetica" w:cs="Times"/>
-                <w:b/>
-                <w:bCs/>
-                <w:color w:val="1B1718"/>
-                <w:sz w:val="22"/>
-                <w:szCs w:val="22"/>
-                <w:lang w:val="de-DE"/>
-              </w:rPr>
-              <w:t>X</w:t>
-            </w:r>
           </w:p>
         </w:tc>
         <w:tc>
@@ -687,6 +811,18 @@
                 <w:lang w:val="de-DE"/>
               </w:rPr>
             </w:pPr>
+            <w:r>
+              <w:rPr>
+                <w:rFonts w:ascii="Helvetica" w:hAnsi="Helvetica" w:cs="Times"/>
+                <w:b/>
+                <w:bCs/>
+                <w:color w:val="1B1718"/>
+                <w:sz w:val="22"/>
+                <w:szCs w:val="22"/>
+                <w:lang w:val="de-DE"/>
+              </w:rPr>
+              <w:t>x</w:t>
+            </w:r>
           </w:p>
         </w:tc>
         <w:tc>
@@ -1012,17 +1148,6 @@
                 <w:szCs w:val="22"/>
               </w:rPr>
             </w:pPr>
-            <w:r>
-              <w:rPr>
-                <w:rFonts w:ascii="Helvetica" w:hAnsi="Helvetica" w:cs="Times"/>
-                <w:b/>
-                <w:bCs/>
-                <w:color w:val="1B1718"/>
-                <w:sz w:val="22"/>
-                <w:szCs w:val="22"/>
-              </w:rPr>
-              <w:t>X</w:t>
-            </w:r>
           </w:p>
         </w:tc>
         <w:tc>
@@ -1045,6 +1170,17 @@
                 <w:szCs w:val="22"/>
               </w:rPr>
             </w:pPr>
+            <w:r>
+              <w:rPr>
+                <w:rFonts w:ascii="Helvetica" w:hAnsi="Helvetica" w:cs="Times"/>
+                <w:b/>
+                <w:bCs/>
+                <w:color w:val="1B1718"/>
+                <w:sz w:val="22"/>
+                <w:szCs w:val="22"/>
+              </w:rPr>
+              <w:t>x</w:t>
+            </w:r>
           </w:p>
         </w:tc>
         <w:tc>
@@ -1201,17 +1337,8 @@
                 <w:szCs w:val="22"/>
               </w:rPr>
             </w:pPr>
-            <w:r>
-              <w:rPr>
-                <w:rFonts w:ascii="Helvetica" w:hAnsi="Helvetica" w:cs="Times"/>
-                <w:b/>
-                <w:bCs/>
-                <w:color w:val="1B1718"/>
-                <w:sz w:val="22"/>
-                <w:szCs w:val="22"/>
-              </w:rPr>
-              <w:t>X</w:t>
-            </w:r>
+            <w:bookmarkStart w:id="0" w:name="_GoBack"/>
+            <w:bookmarkEnd w:id="0"/>
           </w:p>
         </w:tc>
         <w:tc>
@@ -1234,6 +1361,17 @@
                 <w:szCs w:val="22"/>
               </w:rPr>
             </w:pPr>
+            <w:r>
+              <w:rPr>
+                <w:rFonts w:ascii="Helvetica" w:hAnsi="Helvetica" w:cs="Times"/>
+                <w:b/>
+                <w:bCs/>
+                <w:color w:val="1B1718"/>
+                <w:sz w:val="22"/>
+                <w:szCs w:val="22"/>
+              </w:rPr>
+              <w:t>x</w:t>
+            </w:r>
           </w:p>
         </w:tc>
         <w:tc>
@@ -1391,6 +1529,17 @@
                 <w:szCs w:val="22"/>
               </w:rPr>
             </w:pPr>
+            <w:r>
+              <w:rPr>
+                <w:rFonts w:ascii="Helvetica" w:hAnsi="Helvetica" w:cs="Times"/>
+                <w:b/>
+                <w:bCs/>
+                <w:color w:val="1B1718"/>
+                <w:sz w:val="22"/>
+                <w:szCs w:val="22"/>
+              </w:rPr>
+              <w:t>X</w:t>
+            </w:r>
           </w:p>
         </w:tc>
         <w:tc>
@@ -1413,17 +1562,6 @@
                 <w:szCs w:val="22"/>
               </w:rPr>
             </w:pPr>
-            <w:r>
-              <w:rPr>
-                <w:rFonts w:ascii="Helvetica" w:hAnsi="Helvetica" w:cs="Times"/>
-                <w:b/>
-                <w:bCs/>
-                <w:color w:val="1B1718"/>
-                <w:sz w:val="22"/>
-                <w:szCs w:val="22"/>
-              </w:rPr>
-              <w:t>X</w:t>
-            </w:r>
           </w:p>
         </w:tc>
       </w:tr>
@@ -1558,6 +1696,17 @@
                 <w:szCs w:val="22"/>
               </w:rPr>
             </w:pPr>
+            <w:r>
+              <w:rPr>
+                <w:rFonts w:ascii="Helvetica" w:hAnsi="Helvetica" w:cs="Times"/>
+                <w:b/>
+                <w:bCs/>
+                <w:color w:val="1B1718"/>
+                <w:sz w:val="22"/>
+                <w:szCs w:val="22"/>
+              </w:rPr>
+              <w:t>x</w:t>
+            </w:r>
           </w:p>
         </w:tc>
         <w:tc>
@@ -1580,17 +1729,6 @@
                 <w:szCs w:val="22"/>
               </w:rPr>
             </w:pPr>
-            <w:r>
-              <w:rPr>
-                <w:rFonts w:ascii="Helvetica" w:hAnsi="Helvetica" w:cs="Times"/>
-                <w:b/>
-                <w:bCs/>
-                <w:color w:val="1B1718"/>
-                <w:sz w:val="22"/>
-                <w:szCs w:val="22"/>
-              </w:rPr>
-              <w:t>X</w:t>
-            </w:r>
           </w:p>
         </w:tc>
       </w:tr>
@@ -1725,6 +1863,17 @@
                 <w:szCs w:val="22"/>
               </w:rPr>
             </w:pPr>
+            <w:r>
+              <w:rPr>
+                <w:rFonts w:ascii="Helvetica" w:hAnsi="Helvetica" w:cs="Times"/>
+                <w:b/>
+                <w:bCs/>
+                <w:color w:val="1B1718"/>
+                <w:sz w:val="22"/>
+                <w:szCs w:val="22"/>
+              </w:rPr>
+              <w:t>X</w:t>
+            </w:r>
           </w:p>
         </w:tc>
         <w:tc>
@@ -1747,17 +1896,6 @@
                 <w:szCs w:val="22"/>
               </w:rPr>
             </w:pPr>
-            <w:r>
-              <w:rPr>
-                <w:rFonts w:ascii="Helvetica" w:hAnsi="Helvetica" w:cs="Times"/>
-                <w:b/>
-                <w:bCs/>
-                <w:color w:val="1B1718"/>
-                <w:sz w:val="22"/>
-                <w:szCs w:val="22"/>
-              </w:rPr>
-              <w:t>X</w:t>
-            </w:r>
           </w:p>
         </w:tc>
       </w:tr>
@@ -1846,15 +1984,93 @@
               <w:t>  </w:t>
             </w:r>
-            <w:r>
-              <w:rPr>
-                <w:rFonts w:ascii="Helvetica" w:hAnsi="Helvetica" w:cs="Times"/>
-                <w:color w:val="1B1718"/>
-                <w:sz w:val="22"/>
-                <w:szCs w:val="22"/>
-                <w:lang w:val="de-DE"/>
-              </w:rPr>
-              <w:t>Means of assessment reported?</w:t>
+            <w:proofErr w:type="spellStart"/>
+            <w:r>
+              <w:rPr>
+                <w:rFonts w:ascii="Helvetica" w:hAnsi="Helvetica" w:cs="Times"/>
+                <w:color w:val="1B1718"/>
+                <w:sz w:val="22"/>
+                <w:szCs w:val="22"/>
+                <w:lang w:val="de-DE"/>
+              </w:rPr>
+              <w:t>Means</w:t>
+            </w:r>
+            <w:proofErr w:type="spellEnd"/>
+            <w:r>
+              <w:rPr>
+                <w:rFonts w:ascii="Helvetica" w:hAnsi="Helvetica" w:cs="Times"/>
+                <w:color w:val="1B1718"/>
+                <w:sz w:val="22"/>
+                <w:szCs w:val="22"/>
+                <w:lang w:val="de-DE"/>
+              </w:rPr>
+              <w:t xml:space="preserve"> </w:t>
+            </w:r>
+            <w:proofErr w:type="spellStart"/>
+            <w:r>
+              <w:rPr>
+                <w:rFonts w:ascii="Helvetica" w:hAnsi="Helvetica" w:cs="Times"/>
+                <w:color w:val="1B1718"/>
+                <w:sz w:val="22"/>
+                <w:szCs w:val="22"/>
+                <w:lang w:val="de-DE"/>
+              </w:rPr>
+              <w:t>of</w:t>
+            </w:r>
+            <w:proofErr w:type="spellEnd"/>
+            <w:r>
+              <w:rPr>
+                <w:rFonts w:ascii="Helvetica" w:hAnsi="Helvetica" w:cs="Times"/>
+                <w:color w:val="1B1718"/>
+                <w:sz w:val="22"/>
+                <w:szCs w:val="22"/>
+                <w:lang w:val="de-DE"/>
+              </w:rPr>
+              <w:t xml:space="preserve"> </w:t>
+            </w:r>
+            <w:proofErr w:type="spellStart"/>
+            <w:r>
+              <w:rPr>
+                <w:rFonts w:ascii="Helvetica" w:hAnsi="Helvetica" w:cs="Times"/>
+                <w:color w:val="1B1718"/>
+                <w:sz w:val="22"/>
+                <w:szCs w:val="22"/>
+                <w:lang w:val="de-DE"/>
+              </w:rPr>
+              <w:t>assessment</w:t>
+            </w:r>
+            <w:proofErr w:type="spellEnd"/>
+            <w:r>
+              <w:rPr>
+                <w:rFonts w:ascii="Helvetica" w:hAnsi="Helvetica" w:cs="Times"/>
+                <w:color w:val="1B1718"/>
+                <w:sz w:val="22"/>
+                <w:szCs w:val="22"/>
+                <w:lang w:val="de-DE"/>
+              </w:rPr>
+              <w:t xml:space="preserve"> </w:t>
+            </w:r>
+            <w:proofErr w:type="spellStart"/>
+            <w:r>
+              <w:rPr>
+                <w:rFonts w:ascii="Helvetica" w:hAnsi="Helvetica" w:cs="Times"/>
+                <w:color w:val="1B1718"/>
+                <w:sz w:val="22"/>
+                <w:szCs w:val="22"/>
+                <w:lang w:val="de-DE"/>
+              </w:rPr>
+              <w:t>reported</w:t>
+            </w:r>
+            <w:proofErr w:type="spellEnd"/>
+            <w:r>
+              <w:rPr>
+                <w:rFonts w:ascii="Helvetica" w:hAnsi="Helvetica" w:cs="Times"/>
+                <w:color w:val="1B1718"/>
+                <w:sz w:val="22"/>
+                <w:szCs w:val="22"/>
+                <w:lang w:val="de-DE"/>
+              </w:rPr>
+              <w:t>?</w:t>
             </w:r>
           </w:p>
         </w:tc>
@@ -1879,18 +2095,6 @@
                 <w:lang w:val="de-DE"/>
               </w:rPr>
             </w:pPr>
-            <w:r>
-              <w:rPr>
-                <w:rFonts w:ascii="Helvetica" w:hAnsi="Helvetica" w:cs="Times"/>
-                <w:b/>
-                <w:bCs/>
-                <w:color w:val="1B1718"/>
-                <w:sz w:val="22"/>
-                <w:szCs w:val="22"/>
-                <w:lang w:val="de-DE"/>
-              </w:rPr>
-              <w:t>X</w:t>
-            </w:r>
           </w:p>
         </w:tc>
         <w:tc>
@@ -1914,6 +2118,18 @@
                 <w:lang w:val="de-DE"/>
               </w:rPr>
             </w:pPr>
+            <w:r>
+              <w:rPr>
+                <w:rFonts w:ascii="Helvetica" w:hAnsi="Helvetica" w:cs="Times"/>
+                <w:b/>
+                <w:bCs/>
+                <w:color w:val="1B1718"/>
+                <w:sz w:val="22"/>
+                <w:szCs w:val="22"/>
+                <w:lang w:val="de-DE"/>
+              </w:rPr>
+              <w:t>x</w:t>
+            </w:r>
           </w:p>
         </w:tc>
         <w:tc>
@@ -2028,7 +2244,51 @@
                 <w:szCs w:val="22"/>
                 <w:lang w:val="de-DE"/>
               </w:rPr>
-              <w:t>Sample size appropriate?</w:t>
+              <w:t xml:space="preserve">Sample </w:t>
+            </w:r>
+            <w:proofErr w:type="spellStart"/>
+            <w:r>
+              <w:rPr>
+                <w:rFonts w:ascii="Helvetica" w:hAnsi="Helvetica" w:cs="Times"/>
+                <w:color w:val="1B1718"/>
+                <w:sz w:val="22"/>
+                <w:szCs w:val="22"/>
+                <w:lang w:val="de-DE"/>
+              </w:rPr>
+              <w:t>size</w:t>
+            </w:r>
+            <w:proofErr w:type="spellEnd"/>
+            <w:r>
+              <w:rPr>
+                <w:rFonts w:ascii="Helvetica" w:hAnsi="Helvetica" w:cs="Times"/>
+                <w:color w:val="1B1718"/>
+                <w:sz w:val="22"/>
+                <w:szCs w:val="22"/>
+                <w:lang w:val="de-DE"/>
+              </w:rPr>
+              <w:t xml:space="preserve"> </w:t>
+            </w:r>
+            <w:proofErr w:type="spellStart"/>
+            <w:r>
+              <w:rPr>
+                <w:rFonts w:ascii="Helvetica" w:hAnsi="Helvetica" w:cs="Times"/>
+                <w:color w:val="1B1718"/>
+                <w:sz w:val="22"/>
+                <w:szCs w:val="22"/>
+                <w:lang w:val="de-DE"/>
+              </w:rPr>
+              <w:t>appropriate</w:t>
+            </w:r>
+            <w:proofErr w:type="spellEnd"/>
+            <w:r>
+              <w:rPr>
+                <w:rFonts w:ascii="Helvetica" w:hAnsi="Helvetica" w:cs="Times"/>
+                <w:color w:val="1B1718"/>
+                <w:sz w:val="22"/>
+                <w:szCs w:val="22"/>
+                <w:lang w:val="de-DE"/>
+              </w:rPr>
+              <w:t>?</w:t>
             </w:r>
           </w:p>
         </w:tc>
@@ -2076,6 +2336,29 @@
                 <w:lang w:val="de-DE"/>
               </w:rPr>
             </w:pPr>
+          </w:p>
+        </w:tc>
+        <w:tc>
+          <w:tcPr>
+            <w:tcW w:w="992" w:type="dxa"/>
+          </w:tcPr>
+          <w:p>
+            <w:pPr>
+              <w:widowControl w:val="0"/>
+              <w:autoSpaceDE w:val="0"/>
+              <w:autoSpaceDN w:val="0"/>
+              <w:adjustRightInd w:val="0"/>
+              <w:spacing w:after="240"/>
+              <w:rPr>
+                <w:rFonts w:ascii="Helvetica" w:hAnsi="Helvetica" w:cs="Times"/>
+                <w:b/>
+                <w:bCs/>
+                <w:color w:val="1B1718"/>
+                <w:sz w:val="22"/>
+                <w:szCs w:val="22"/>
+                <w:lang w:val="de-DE"/>
+              </w:rPr>
+            </w:pPr>
             <w:r>
               <w:rPr>
                 <w:rFonts w:ascii="Helvetica" w:hAnsi="Helvetica" w:cs="Times"/>
@@ -2088,29 +2371,6 @@
               </w:rPr>
               <w:t>X</w:t>
             </w:r>
-          </w:p>
-        </w:tc>
-        <w:tc>
-          <w:tcPr>
-            <w:tcW w:w="992" w:type="dxa"/>
-          </w:tcPr>
-          <w:p>
-            <w:pPr>
-              <w:widowControl w:val="0"/>
-              <w:autoSpaceDE w:val="0"/>
-              <w:autoSpaceDN w:val="0"/>
-              <w:adjustRightInd w:val="0"/>
-              <w:spacing w:after="240"/>
-              <w:rPr>
-                <w:rFonts w:ascii="Helvetica" w:hAnsi="Helvetica" w:cs="Times"/>
-                <w:b/>
-                <w:bCs/>
-                <w:color w:val="1B1718"/>
-                <w:sz w:val="22"/>
-                <w:szCs w:val="22"/>
-                <w:lang w:val="de-DE"/>
-              </w:rPr>
-            </w:pPr>
           </w:p>
         </w:tc>
         <w:tc>
@@ -2224,6 +2484,28 @@
                 <w:szCs w:val="22"/>
               </w:rPr>
             </w:pPr>
+          </w:p>
+        </w:tc>
+        <w:tc>
+          <w:tcPr>
+            <w:tcW w:w="1418" w:type="dxa"/>
+          </w:tcPr>
+          <w:p>
+            <w:pPr>
+              <w:widowControl w:val="0"/>
+              <w:autoSpaceDE w:val="0"/>
+              <w:autoSpaceDN w:val="0"/>
+              <w:adjustRightInd w:val="0"/>
+              <w:spacing w:after="240"/>
+              <w:rPr>
+                <w:rFonts w:ascii="Helvetica" w:hAnsi="Helvetica" w:cs="Times"/>
+                <w:b/>
+                <w:bCs/>
+                <w:color w:val="1B1718"/>
+                <w:sz w:val="22"/>
+                <w:szCs w:val="22"/>
+              </w:rPr>
+            </w:pPr>
             <w:r>
               <w:rPr>
                 <w:rFonts w:ascii="Helvetica" w:hAnsi="Helvetica" w:cs="Times"/>
@@ -2235,28 +2517,6 @@
               </w:rPr>
               <w:t>X</w:t>
             </w:r>
-          </w:p>
-        </w:tc>
-        <w:tc>
-          <w:tcPr>
-            <w:tcW w:w="1418" w:type="dxa"/>
-          </w:tcPr>
-          <w:p>
-            <w:pPr>
-              <w:widowControl w:val="0"/>
-              <w:autoSpaceDE w:val="0"/>
-              <w:autoSpaceDN w:val="0"/>
-              <w:adjustRightInd w:val="0"/>
-              <w:spacing w:after="240"/>
-              <w:rPr>
-                <w:rFonts w:ascii="Helvetica" w:hAnsi="Helvetica" w:cs="Times"/>
-                <w:b/>
-                <w:bCs/>
-                <w:color w:val="1B1718"/>
-                <w:sz w:val="22"/>
-                <w:szCs w:val="22"/>
-              </w:rPr>
-            </w:pPr>
           </w:p>
         </w:tc>
         <w:tc>
@@ -2392,6 +2652,50 @@
                 <w:szCs w:val="22"/>
               </w:rPr>
             </w:pPr>
+          </w:p>
+        </w:tc>
+        <w:tc>
+          <w:tcPr>
+            <w:tcW w:w="1418" w:type="dxa"/>
+          </w:tcPr>
+          <w:p>
+            <w:pPr>
+              <w:widowControl w:val="0"/>
+              <w:autoSpaceDE w:val="0"/>
+              <w:autoSpaceDN w:val="0"/>
+              <w:adjustRightInd w:val="0"/>
+              <w:spacing w:after="240"/>
+              <w:rPr>
+                <w:rFonts w:ascii="Helvetica" w:hAnsi="Helvetica" w:cs="Times"/>
+                <w:b/>
+                <w:bCs/>
+                <w:color w:val="1B1718"/>
+                <w:sz w:val="22"/>
+                <w:szCs w:val="22"/>
+              </w:rPr>
+            </w:pPr>
+          </w:p>
+        </w:tc>
+        <w:tc>
+          <w:tcPr>
+            <w:tcW w:w="992" w:type="dxa"/>
+          </w:tcPr>
+          <w:p>
+            <w:pPr>
+              <w:widowControl w:val="0"/>
+              <w:autoSpaceDE w:val="0"/>
+              <w:autoSpaceDN w:val="0"/>
+              <w:adjustRightInd w:val="0"/>
+              <w:spacing w:after="240"/>
+              <w:rPr>
+                <w:rFonts w:ascii="Helvetica" w:hAnsi="Helvetica" w:cs="Times"/>
+                <w:b/>
+                <w:bCs/>
+                <w:color w:val="1B1718"/>
+                <w:sz w:val="22"/>
+                <w:szCs w:val="22"/>
+              </w:rPr>
+            </w:pPr>
             <w:r>
               <w:rPr>
                 <w:rFonts w:ascii="Helvetica" w:hAnsi="Helvetica" w:cs="Times"/>
@@ -2403,50 +2707,6 @@
               </w:rPr>
               <w:t>X</w:t>
             </w:r>
-          </w:p>
-        </w:tc>
-        <w:tc>
-          <w:tcPr>
-            <w:tcW w:w="1418" w:type="dxa"/>
-          </w:tcPr>
-          <w:p>
-            <w:pPr>
-              <w:widowControl w:val="0"/>
-              <w:autoSpaceDE w:val="0"/>
-              <w:autoSpaceDN w:val="0"/>
-              <w:adjustRightInd w:val="0"/>
-              <w:spacing w:after="240"/>
-              <w:rPr>
-                <w:rFonts w:ascii="Helvetica" w:hAnsi="Helvetica" w:cs="Times"/>
-                <w:b/>
-                <w:bCs/>
-                <w:color w:val="1B1718"/>
-                <w:sz w:val="22"/>
-                <w:szCs w:val="22"/>
-              </w:rPr>
-            </w:pPr>
-          </w:p>
-        </w:tc>
-        <w:tc>
-          <w:tcPr>
-            <w:tcW w:w="992" w:type="dxa"/>
-          </w:tcPr>
-          <w:p>
-            <w:pPr>
-              <w:widowControl w:val="0"/>
-              <w:autoSpaceDE w:val="0"/>
-              <w:autoSpaceDN w:val="0"/>
-              <w:adjustRightInd w:val="0"/>
-              <w:spacing w:after="240"/>
-              <w:rPr>
-                <w:rFonts w:ascii="Helvetica" w:hAnsi="Helvetica" w:cs="Times"/>
-                <w:b/>
-                <w:bCs/>
-                <w:color w:val="1B1718"/>
-                <w:sz w:val="22"/>
-                <w:szCs w:val="22"/>
-              </w:rPr>
-            </w:pPr>
           </w:p>
         </w:tc>
         <w:tc>
@@ -2529,15 +2789,71 @@
                 <w:lang w:val="de-DE"/>
               </w:rPr>
             </w:pPr>
-            <w:r>
-              <w:rPr>
-                <w:rFonts w:ascii="Helvetica" w:hAnsi="Helvetica" w:cs="Times"/>
-                <w:color w:val="1B1718"/>
-                <w:sz w:val="22"/>
-                <w:szCs w:val="22"/>
-                <w:lang w:val="de-DE"/>
-              </w:rPr>
-              <w:t>Controlled for confounding?</w:t>
+            <w:proofErr w:type="spellStart"/>
+            <w:r>
+              <w:rPr>
+                <w:rFonts w:ascii="Helvetica" w:hAnsi="Helvetica" w:cs="Times"/>
+                <w:color w:val="1B1718"/>
+                <w:sz w:val="22"/>
+                <w:szCs w:val="22"/>
+                <w:lang w:val="de-DE"/>
+              </w:rPr>
+              <w:t>Controlled</w:t>
+            </w:r>
+            <w:proofErr w:type="spellEnd"/>
+            <w:r>
+              <w:rPr>
+                <w:rFonts w:ascii="Helvetica" w:hAnsi="Helvetica" w:cs="Times"/>
+                <w:color w:val="1B1718"/>
+                <w:sz w:val="22"/>
+                <w:szCs w:val="22"/>
+                <w:lang w:val="de-DE"/>
+              </w:rPr>
+              <w:t xml:space="preserve"> </w:t>
+            </w:r>
+            <w:proofErr w:type="spellStart"/>
+            <w:r>
+              <w:rPr>
+                <w:rFonts w:ascii="Helvetica" w:hAnsi="Helvetica" w:cs="Times"/>
+                <w:color w:val="1B1718"/>
+                <w:sz w:val="22"/>
+                <w:szCs w:val="22"/>
+                <w:lang w:val="de-DE"/>
+              </w:rPr>
+              <w:t>for</w:t>
+            </w:r>
+            <w:proofErr w:type="spellEnd"/>
+            <w:r>
+              <w:rPr>
+                <w:rFonts w:ascii="Helvetica" w:hAnsi="Helvetica" w:cs="Times"/>
+                <w:color w:val="1B1718"/>
+                <w:sz w:val="22"/>
+                <w:szCs w:val="22"/>
+                <w:lang w:val="de-DE"/>
+              </w:rPr>
+              <w:t xml:space="preserve"> </w:t>
+            </w:r>
+            <w:proofErr w:type="spellStart"/>
+            <w:r>
+              <w:rPr>
+                <w:rFonts w:ascii="Helvetica" w:hAnsi="Helvetica" w:cs="Times"/>
+                <w:color w:val="1B1718"/>
+                <w:sz w:val="22"/>
+                <w:szCs w:val="22"/>
+                <w:lang w:val="de-DE"/>
+              </w:rPr>
+              <w:t>confounding</w:t>
+            </w:r>
+            <w:proofErr w:type="spellEnd"/>
+            <w:r>
+              <w:rPr>
+                <w:rFonts w:ascii="Helvetica" w:hAnsi="Helvetica" w:cs="Times"/>
+                <w:color w:val="1B1718"/>
+                <w:sz w:val="22"/>
+                <w:szCs w:val="22"/>
+                <w:lang w:val="de-DE"/>
+              </w:rPr>
+              <w:t>?</w:t>
             </w:r>
           </w:p>
         </w:tc>
@@ -2608,6 +2924,18 @@
                 <w:lang w:val="de-DE"/>
               </w:rPr>
             </w:pPr>
+            <w:r>
+              <w:rPr>
+                <w:rFonts w:ascii="Helvetica" w:hAnsi="Helvetica" w:cs="Times"/>
+                <w:b/>
+                <w:bCs/>
+                <w:color w:val="1B1718"/>
+                <w:sz w:val="22"/>
+                <w:szCs w:val="22"/>
+                <w:lang w:val="de-DE"/>
+              </w:rPr>
+              <w:t>X</w:t>
+            </w:r>
           </w:p>
         </w:tc>
         <w:tc>
@@ -2631,18 +2959,6 @@
                 <w:lang w:val="de-DE"/>
               </w:rPr>
             </w:pPr>
-            <w:r>
-              <w:rPr>
-                <w:rFonts w:ascii="Helvetica" w:hAnsi="Helvetica" w:cs="Times"/>
-                <w:b/>
-                <w:bCs/>
-                <w:color w:val="1B1718"/>
-                <w:sz w:val="22"/>
-                <w:szCs w:val="22"/>
-                <w:lang w:val="de-DE"/>
-              </w:rPr>
-              <w:t>x</w:t>
-            </w:r>
           </w:p>
         </w:tc>
       </w:tr>
@@ -2733,6 +3049,28 @@
                 <w:szCs w:val="22"/>
               </w:rPr>
             </w:pPr>
+          </w:p>
+        </w:tc>
+        <w:tc>
+          <w:tcPr>
+            <w:tcW w:w="1418" w:type="dxa"/>
+          </w:tcPr>
+          <w:p>
+            <w:pPr>
+              <w:widowControl w:val="0"/>
+              <w:autoSpaceDE w:val="0"/>
+              <w:autoSpaceDN w:val="0"/>
+              <w:adjustRightInd w:val="0"/>
+              <w:spacing w:after="240"/>
+              <w:rPr>
+                <w:rFonts w:ascii="Helvetica" w:hAnsi="Helvetica" w:cs="Times"/>
+                <w:b/>
+                <w:bCs/>
+                <w:color w:val="1B1718"/>
+                <w:sz w:val="22"/>
+                <w:szCs w:val="22"/>
+              </w:rPr>
+            </w:pPr>
             <w:r>
               <w:rPr>
                 <w:rFonts w:ascii="Helvetica" w:hAnsi="Helvetica" w:cs="Times"/>
@@ -2744,28 +3082,6 @@
               </w:rPr>
               <w:t>X</w:t>
             </w:r>
-          </w:p>
-        </w:tc>
-        <w:tc>
-          <w:tcPr>
-            <w:tcW w:w="1418" w:type="dxa"/>
-          </w:tcPr>
-          <w:p>
-            <w:pPr>
-              <w:widowControl w:val="0"/>
-              <w:autoSpaceDE w:val="0"/>
-              <w:autoSpaceDN w:val="0"/>
-              <w:adjustRightInd w:val="0"/>
-              <w:spacing w:after="240"/>
-              <w:rPr>
-                <w:rFonts w:ascii="Helvetica" w:hAnsi="Helvetica" w:cs="Times"/>
-                <w:b/>
-                <w:bCs/>
-                <w:color w:val="1B1718"/>
-                <w:sz w:val="22"/>
-                <w:szCs w:val="22"/>
-              </w:rPr>
-            </w:pPr>
           </w:p>
         </w:tc>
         <w:tc>
@@ -2901,17 +3217,6 @@
                 <w:szCs w:val="22"/>
               </w:rPr>
             </w:pPr>
-            <w:r>
-              <w:rPr>
-                <w:rFonts w:ascii="Helvetica" w:hAnsi="Helvetica" w:cs="Times"/>
-                <w:b/>
-                <w:bCs/>
-                <w:color w:val="1B1718"/>
-                <w:sz w:val="22"/>
-                <w:szCs w:val="22"/>
-              </w:rPr>
-              <w:t>x</w:t>
-            </w:r>
           </w:p>
         </w:tc>
         <w:tc>
@@ -2934,6 +3239,17 @@
                 <w:szCs w:val="22"/>
               </w:rPr>
             </w:pPr>
+            <w:r>
+              <w:rPr>
+                <w:rFonts w:ascii="Helvetica" w:hAnsi="Helvetica" w:cs="Times"/>
+                <w:b/>
+                <w:bCs/>
+                <w:color w:val="1B1718"/>
+                <w:sz w:val="22"/>
+                <w:szCs w:val="22"/>
+              </w:rPr>
+              <w:t>X</w:t>
+            </w:r>
           </w:p>
         </w:tc>
         <w:tc>
@@ -3094,7 +3410,7 @@
 </file>
 
 <file path=word/styles.xml><?xml version="1.0" encoding="utf-8"?>
-<w:styles xmlns:mc="http://schemas.openxmlformats.org/markup-compatibility/2006" xmlns:r="http://schemas.openxmlformats.org/officeDocument/2006/relationships" xmlns:w="http://schemas.openxmlformats.org/wordprocessingml/2006/main" xmlns:w14="http://schemas.microsoft.com/office/word/2010/wordml" xmlns:w15="http://schemas.microsoft.com/office/word/2012/wordml" xmlns:w16cex="http://schemas.microsoft.com/office/word/2018/wordml/cex" xmlns:w16cid="http://schemas.microsoft.com/office/word/2016/wordml/cid" xmlns:w16="http://schemas.microsoft.com/office/word/2018/wordml" xmlns:w16sdtdh="http://schemas.microsoft.com/office/word/2020/wordml/sdtdatahash" xmlns:w16se="http://schemas.microsoft.com/office/word/2015/wordml/symex" mc:Ignorable="w14 w15 w16se w16cid w16 w16cex w16sdtdh">
+<w:styles xmlns:mc="http://schemas.openxmlformats.org/markup-compatibility/2006" xmlns:r="http://schemas.openxmlformats.org/officeDocument/2006/relationships" xmlns:w="http://schemas.openxmlformats.org/wordprocessingml/2006/main" xmlns:w14="http://schemas.microsoft.com/office/word/2010/wordml" xmlns:w15="http://schemas.microsoft.com/office/word/2012/wordml" xmlns:w16cid="http://schemas.microsoft.com/office/word/2016/wordml/cid" xmlns:w16se="http://schemas.microsoft.com/office/word/2015/wordml/symex" mc:Ignorable="w14 w15 w16se w16cid">
   <w:docDefaults>
     <w:rPrDefault>
       <w:rPr>
@@ -3106,7 +3422,7 @@
     </w:rPrDefault>
     <w:pPrDefault/>
   </w:docDefaults>
-  <w:latentStyles w:defLockedState="0" w:defUIPriority="99" w:defSemiHidden="0" w:defUnhideWhenUsed="0" w:defQFormat="0" w:count="376">
+  <w:latentStyles w:defLockedState="0" w:defUIPriority="99" w:defSemiHidden="0" w:defUnhideWhenUsed="0" w:defQFormat="0" w:count="375">
     <w:lsdException w:name="Normal" w:uiPriority="0" w:qFormat="1"/>
     <w:lsdException w:name="heading 1" w:uiPriority="9" w:qFormat="1"/>
     <w:lsdException w:name="heading 2" w:semiHidden="1" w:uiPriority="9" w:unhideWhenUsed="1" w:qFormat="1"/>

</xml_diff>